<commit_message>
me saque la verga y la puse en la mesa
</commit_message>
<xml_diff>
--- a/Proyecto inferencia.docx
+++ b/Proyecto inferencia.docx
@@ -204,13 +204,15 @@
         <w:rPr>
           <w:rFonts w:eastAsia="Times New Roman"/>
           <w:color w:val="000000"/>
-          <w:lang w:val="es-ES"/>
-        </w:rPr>
-      </w:pPr>
-      <w:r>
-        <w:rPr>
-          <w:rFonts w:eastAsia="Times New Roman"/>
-          <w:color w:val="000000"/>
+          <w:highlight w:val="yellow"/>
+          <w:lang w:val="es-ES"/>
+        </w:rPr>
+      </w:pPr>
+      <w:r>
+        <w:rPr>
+          <w:rFonts w:eastAsia="Times New Roman"/>
+          <w:color w:val="000000"/>
+          <w:highlight w:val="yellow"/>
           <w:lang w:val="es-ES"/>
         </w:rPr>
         <w:t>Determinar el semestre de las personas encuestadas.</w:t>
@@ -228,13 +230,15 @@
         <w:rPr>
           <w:rFonts w:eastAsia="Times New Roman"/>
           <w:color w:val="000000"/>
-          <w:lang w:val="es-ES"/>
-        </w:rPr>
-      </w:pPr>
-      <w:r>
-        <w:rPr>
-          <w:rFonts w:eastAsia="Times New Roman"/>
-          <w:color w:val="000000"/>
+          <w:highlight w:val="yellow"/>
+          <w:lang w:val="es-ES"/>
+        </w:rPr>
+      </w:pPr>
+      <w:r>
+        <w:rPr>
+          <w:rFonts w:eastAsia="Times New Roman"/>
+          <w:color w:val="000000"/>
+          <w:highlight w:val="yellow"/>
           <w:lang w:val="es-ES"/>
         </w:rPr>
         <w:t>Determinar el tiempo que les toma el desplazarse a la universidad a los encuestados.</w:t>
@@ -252,13 +256,15 @@
         <w:rPr>
           <w:rFonts w:eastAsia="Times New Roman"/>
           <w:color w:val="000000"/>
-          <w:lang w:val="es-ES"/>
-        </w:rPr>
-      </w:pPr>
-      <w:r>
-        <w:rPr>
-          <w:rFonts w:eastAsia="Times New Roman"/>
-          <w:color w:val="000000"/>
+          <w:highlight w:val="yellow"/>
+          <w:lang w:val="es-ES"/>
+        </w:rPr>
+      </w:pPr>
+      <w:r>
+        <w:rPr>
+          <w:rFonts w:eastAsia="Times New Roman"/>
+          <w:color w:val="000000"/>
+          <w:highlight w:val="yellow"/>
           <w:lang w:val="es-ES"/>
         </w:rPr>
         <w:t>Determinar cuánto incrementó los gastos diarios de los estudiantes en la presencialidad con respecto a la virtualidad.</w:t>
@@ -276,13 +282,15 @@
         <w:rPr>
           <w:rFonts w:eastAsia="Times New Roman"/>
           <w:color w:val="000000"/>
-          <w:lang w:val="es-ES"/>
-        </w:rPr>
-      </w:pPr>
-      <w:r>
-        <w:rPr>
-          <w:rFonts w:eastAsia="Times New Roman"/>
-          <w:color w:val="000000"/>
+          <w:highlight w:val="yellow"/>
+          <w:lang w:val="es-ES"/>
+        </w:rPr>
+      </w:pPr>
+      <w:r>
+        <w:rPr>
+          <w:rFonts w:eastAsia="Times New Roman"/>
+          <w:color w:val="000000"/>
+          <w:highlight w:val="yellow"/>
           <w:lang w:val="es-ES"/>
         </w:rPr>
         <w:t>Determinar el género del encuestado</w:t>
@@ -300,13 +308,15 @@
         <w:rPr>
           <w:rFonts w:eastAsia="Times New Roman"/>
           <w:color w:val="000000"/>
-          <w:lang w:val="es-ES"/>
-        </w:rPr>
-      </w:pPr>
-      <w:r>
-        <w:rPr>
-          <w:rFonts w:eastAsia="Times New Roman"/>
-          <w:color w:val="000000"/>
+          <w:highlight w:val="yellow"/>
+          <w:lang w:val="es-ES"/>
+        </w:rPr>
+      </w:pPr>
+      <w:r>
+        <w:rPr>
+          <w:rFonts w:eastAsia="Times New Roman"/>
+          <w:color w:val="000000"/>
+          <w:highlight w:val="yellow"/>
           <w:lang w:val="es-ES"/>
         </w:rPr>
         <w:t>Determinar la facultad del encuestado</w:t>
@@ -331,6 +341,7 @@
         <w:rPr>
           <w:rFonts w:eastAsia="Times New Roman"/>
           <w:color w:val="000000"/>
+          <w:highlight w:val="yellow"/>
           <w:lang w:val="es-ES"/>
         </w:rPr>
         <w:t>Determinar qué tan motivados se sienten los encuestados para ingresar a las clases en la presencialidad y que tan motivados se sentían en la virtualidad.</w:t>
@@ -357,7 +368,31 @@
           <w:color w:val="000000"/>
           <w:lang w:val="es-ES"/>
         </w:rPr>
-        <w:t>Identificar cuánto tiempo dedica en actividades personales en la presencialidad y cuánto tiempo dedicaba en la virtualidad</w:t>
+        <w:t xml:space="preserve">Identificar </w:t>
+      </w:r>
+      <w:r>
+        <w:rPr>
+          <w:rFonts w:eastAsia="Times New Roman"/>
+          <w:color w:val="000000"/>
+          <w:lang w:val="es-ES"/>
+        </w:rPr>
+        <w:t xml:space="preserve">el cambio en </w:t>
+      </w:r>
+      <w:r>
+        <w:rPr>
+          <w:rFonts w:eastAsia="Times New Roman"/>
+          <w:color w:val="000000"/>
+          <w:lang w:val="es-ES"/>
+        </w:rPr>
+        <w:t>cuánto tiempo dedica en actividades personales en la presencialidad y cuánto tiempo dedicaba en la virtualidad</w:t>
+      </w:r>
+      <w:r>
+        <w:rPr>
+          <w:rFonts w:eastAsia="Times New Roman"/>
+          <w:color w:val="000000"/>
+          <w:lang w:val="es-ES"/>
+        </w:rPr>
+        <w:t>.</w:t>
       </w:r>
     </w:p>
     <w:p>
@@ -381,7 +416,7 @@
           <w:color w:val="000000"/>
           <w:lang w:val="es-ES"/>
         </w:rPr>
-        <w:t>Identificar qué tan motivados se sienten los encuestados para estudiar los temas previos a la clase en la presencialidad y que tan motivados se sentían en la virtualidad. </w:t>
+        <w:t>Identificar el cambio en los gastos medios diarios en la virtualidad y la presencialidad</w:t>
       </w:r>
     </w:p>
     <w:p>
@@ -405,7 +440,39 @@
           <w:color w:val="000000"/>
           <w:lang w:val="es-ES"/>
         </w:rPr>
-        <w:t>Identificar qué tan motivados se sienten los encuestados para desplazarse hacia la universidad en la presencialidad.</w:t>
+        <w:t xml:space="preserve">Identificar </w:t>
+      </w:r>
+      <w:r>
+        <w:rPr>
+          <w:rFonts w:eastAsia="Times New Roman"/>
+          <w:color w:val="000000"/>
+          <w:lang w:val="es-ES"/>
+        </w:rPr>
+        <w:t>el cambio en la motivación de</w:t>
+      </w:r>
+      <w:r>
+        <w:rPr>
+          <w:rFonts w:eastAsia="Times New Roman"/>
+          <w:color w:val="000000"/>
+          <w:lang w:val="es-ES"/>
+        </w:rPr>
+        <w:t xml:space="preserve"> los encuestados para estudiar los temas previos a la clase en la presencialidad y </w:t>
+      </w:r>
+      <w:r>
+        <w:rPr>
+          <w:rFonts w:eastAsia="Times New Roman"/>
+          <w:color w:val="000000"/>
+          <w:lang w:val="es-ES"/>
+        </w:rPr>
+        <w:t>la motivación que</w:t>
+      </w:r>
+      <w:r>
+        <w:rPr>
+          <w:rFonts w:eastAsia="Times New Roman"/>
+          <w:color w:val="000000"/>
+          <w:lang w:val="es-ES"/>
+        </w:rPr>
+        <w:t xml:space="preserve"> sentían en la virtualidad.</w:t>
       </w:r>
     </w:p>
     <w:p>
@@ -429,7 +496,23 @@
           <w:color w:val="000000"/>
           <w:lang w:val="es-ES"/>
         </w:rPr>
-        <w:t xml:space="preserve">Identificar cuál es la facultad con la mayor grado de motivación </w:t>
+        <w:t xml:space="preserve">Identificar cuál es la facultad con </w:t>
+      </w:r>
+      <w:r>
+        <w:rPr>
+          <w:rFonts w:eastAsia="Times New Roman"/>
+          <w:color w:val="000000"/>
+          <w:lang w:val="es-ES"/>
+        </w:rPr>
+        <w:t>el mayor grado</w:t>
+      </w:r>
+      <w:r>
+        <w:rPr>
+          <w:rFonts w:eastAsia="Times New Roman"/>
+          <w:color w:val="000000"/>
+          <w:lang w:val="es-ES"/>
+        </w:rPr>
+        <w:t xml:space="preserve"> de motivación </w:t>
       </w:r>
       <w:r>
         <w:rPr>
@@ -519,6 +602,14 @@
         </w:rPr>
         <w:t>Determinar si existe una relación entre la distancia a la que vive el encuestado y su motivación para ingresar a clases</w:t>
       </w:r>
+      <w:r>
+        <w:rPr>
+          <w:rFonts w:eastAsia="Times New Roman"/>
+          <w:color w:val="000000"/>
+          <w:lang w:val="es-ES"/>
+        </w:rPr>
+        <w:t>.</w:t>
+      </w:r>
     </w:p>
     <w:p>
       <w:pPr>
@@ -999,7 +1090,6 @@
           <w:color w:val="000000"/>
           <w:lang w:val="es-ES"/>
         </w:rPr>
-        <w:lastRenderedPageBreak/>
         <w:t>-</w:t>
       </w:r>
       <w:r>
@@ -1076,6 +1166,7 @@
           <w:color w:val="000000"/>
           <w:lang w:val="es-ES"/>
         </w:rPr>
+        <w:lastRenderedPageBreak/>
         <w:t> </w:t>
       </w:r>
     </w:p>
@@ -2477,7 +2568,6 @@
           <w:color w:val="000000"/>
           <w:lang w:val="es-ES"/>
         </w:rPr>
-        <w:lastRenderedPageBreak/>
         <w:t xml:space="preserve">12) Con el regreso a la presencialidad, ¿Cuánto tiempo dedica en sí mismo y en sus hobbies actualmente? </w:t>
       </w:r>
       <w:r>
@@ -2785,10 +2875,10 @@
       </w:rPr>
     </w:lvl>
   </w:abstractNum>
-  <w:num w:numId="1">
+  <w:num w:numId="1" w16cid:durableId="958996014">
     <w:abstractNumId w:val="1"/>
   </w:num>
-  <w:num w:numId="2">
+  <w:num w:numId="2" w16cid:durableId="23100150">
     <w:abstractNumId w:val="0"/>
   </w:num>
 </w:numbering>

</xml_diff>